<commit_message>
TERCER INFORME CONSOLIDADO ENVIADO A REVISIÓN 21/7/2021
</commit_message>
<xml_diff>
--- a/SUBDECON_483-258/FORMULARIO FAI_TERCERINFORME_SARDINA.docx
+++ b/SUBDECON_483-258/FORMULARIO FAI_TERCERINFORME_SARDINA.docx
@@ -1,6 +1,6 @@
 
 <file path=word/document.xml><?xml version="1.0" encoding="utf-8"?>
-<w:document xmlns:wpc="http://schemas.microsoft.com/office/word/2010/wordprocessingCanvas" xmlns:cx="http://schemas.microsoft.com/office/drawing/2014/chartex" xmlns:cx1="http://schemas.microsoft.com/office/drawing/2015/9/8/chartex" xmlns:cx2="http://schemas.microsoft.com/office/drawing/2015/10/21/chartex" xmlns:cx3="http://schemas.microsoft.com/office/drawing/2016/5/9/chartex" xmlns:cx4="http://schemas.microsoft.com/office/drawing/2016/5/10/chartex" xmlns:cx5="http://schemas.microsoft.com/office/drawing/2016/5/11/chartex" xmlns:cx6="http://schemas.microsoft.com/office/drawing/2016/5/12/chartex" xmlns:cx7="http://schemas.microsoft.com/office/drawing/2016/5/13/chartex" xmlns:cx8="http://schemas.microsoft.com/office/drawing/2016/5/14/chartex" xmlns:mc="http://schemas.openxmlformats.org/markup-compatibility/2006" xmlns:aink="http://schemas.microsoft.com/office/drawing/2016/ink" xmlns:am3d="http://schemas.microsoft.com/office/drawing/2017/model3d" xmlns:o="urn:schemas-microsoft-com:office:office" xmlns:r="http://schemas.openxmlformats.org/officeDocument/2006/relationships" xmlns:m="http://schemas.openxmlformats.org/officeDocument/2006/math" xmlns:v="urn:schemas-microsoft-com:vml" xmlns:wp14="http://schemas.microsoft.com/office/word/2010/wordprocessingDrawing" xmlns:wp="http://schemas.openxmlformats.org/drawingml/2006/wordprocessingDrawing" xmlns:w10="urn:schemas-microsoft-com:office:word" xmlns:w="http://schemas.openxmlformats.org/wordprocessingml/2006/main" xmlns:w14="http://schemas.microsoft.com/office/word/2010/wordml" xmlns:w15="http://schemas.microsoft.com/office/word/2012/wordml" xmlns:w16cex="http://schemas.microsoft.com/office/word/2018/wordml/cex" xmlns:w16cid="http://schemas.microsoft.com/office/word/2016/wordml/cid" xmlns:w16="http://schemas.microsoft.com/office/word/2018/wordml" xmlns:w16se="http://schemas.microsoft.com/office/word/2015/wordml/symex" xmlns:wpg="http://schemas.microsoft.com/office/word/2010/wordprocessingGroup" xmlns:wpi="http://schemas.microsoft.com/office/word/2010/wordprocessingInk" xmlns:wne="http://schemas.microsoft.com/office/word/2006/wordml" xmlns:wps="http://schemas.microsoft.com/office/word/2010/wordprocessingShape" mc:Ignorable="w14 w15 w16se w16cid w16 w16cex wp14">
+<w:document xmlns:wpc="http://schemas.microsoft.com/office/word/2010/wordprocessingCanvas" xmlns:cx="http://schemas.microsoft.com/office/drawing/2014/chartex" xmlns:cx1="http://schemas.microsoft.com/office/drawing/2015/9/8/chartex" xmlns:cx2="http://schemas.microsoft.com/office/drawing/2015/10/21/chartex" xmlns:cx3="http://schemas.microsoft.com/office/drawing/2016/5/9/chartex" xmlns:cx4="http://schemas.microsoft.com/office/drawing/2016/5/10/chartex" xmlns:cx5="http://schemas.microsoft.com/office/drawing/2016/5/11/chartex" xmlns:cx6="http://schemas.microsoft.com/office/drawing/2016/5/12/chartex" xmlns:cx7="http://schemas.microsoft.com/office/drawing/2016/5/13/chartex" xmlns:cx8="http://schemas.microsoft.com/office/drawing/2016/5/14/chartex" xmlns:mc="http://schemas.openxmlformats.org/markup-compatibility/2006" xmlns:aink="http://schemas.microsoft.com/office/drawing/2016/ink" xmlns:am3d="http://schemas.microsoft.com/office/drawing/2017/model3d" xmlns:o="urn:schemas-microsoft-com:office:office" xmlns:r="http://schemas.openxmlformats.org/officeDocument/2006/relationships" xmlns:m="http://schemas.openxmlformats.org/officeDocument/2006/math" xmlns:v="urn:schemas-microsoft-com:vml" xmlns:wp14="http://schemas.microsoft.com/office/word/2010/wordprocessingDrawing" xmlns:wp="http://schemas.openxmlformats.org/drawingml/2006/wordprocessingDrawing" xmlns:w10="urn:schemas-microsoft-com:office:word" xmlns:w="http://schemas.openxmlformats.org/wordprocessingml/2006/main" xmlns:w14="http://schemas.microsoft.com/office/word/2010/wordml" xmlns:w15="http://schemas.microsoft.com/office/word/2012/wordml" xmlns:w16cex="http://schemas.microsoft.com/office/word/2018/wordml/cex" xmlns:w16cid="http://schemas.microsoft.com/office/word/2016/wordml/cid" xmlns:w16="http://schemas.microsoft.com/office/word/2018/wordml" xmlns:w16sdtdh="http://schemas.microsoft.com/office/word/2020/wordml/sdtdatahash" xmlns:w16se="http://schemas.microsoft.com/office/word/2015/wordml/symex" xmlns:wpg="http://schemas.microsoft.com/office/word/2010/wordprocessingGroup" xmlns:wpi="http://schemas.microsoft.com/office/word/2010/wordprocessingInk" xmlns:wne="http://schemas.microsoft.com/office/word/2006/wordml" xmlns:wps="http://schemas.microsoft.com/office/word/2010/wordprocessingShape" mc:Ignorable="w14 w15 w16se w16cid w16 w16cex w16sdtdh wp14">
   <w:body>
     <w:p>
       <w:pPr>
@@ -1867,7 +1867,7 @@
                                 <w:szCs w:val="20"/>
                                 <w:lang w:val="es-ES"/>
                               </w:rPr>
-                              <w:t>María José Zúñiga</w:t>
+                              <w:t>Juan Carlos Quiroz</w:t>
                             </w:r>
                           </w:p>
                         </w:txbxContent>
@@ -1909,7 +1909,7 @@
                           <w:szCs w:val="20"/>
                           <w:lang w:val="es-ES"/>
                         </w:rPr>
-                        <w:t>María José Zúñiga</w:t>
+                        <w:t>Juan Carlos Quiroz</w:t>
                       </w:r>
                     </w:p>
                   </w:txbxContent>
@@ -1982,7 +1982,7 @@
                                 <w:sz w:val="20"/>
                                 <w:szCs w:val="20"/>
                               </w:rPr>
-                              <w:t>4</w:t>
+                              <w:t>21</w:t>
                             </w:r>
                             <w:r>
                               <w:rPr>
@@ -1998,7 +1998,7 @@
                                 <w:sz w:val="20"/>
                                 <w:szCs w:val="20"/>
                               </w:rPr>
-                              <w:t>3</w:t>
+                              <w:t>7</w:t>
                             </w:r>
                             <w:r>
                               <w:rPr>
@@ -2066,7 +2066,7 @@
                           <w:sz w:val="20"/>
                           <w:szCs w:val="20"/>
                         </w:rPr>
-                        <w:t>4</w:t>
+                        <w:t>21</w:t>
                       </w:r>
                       <w:r>
                         <w:rPr>
@@ -2082,7 +2082,7 @@
                           <w:sz w:val="20"/>
                           <w:szCs w:val="20"/>
                         </w:rPr>
-                        <w:t>3</w:t>
+                        <w:t>7</w:t>
                       </w:r>
                       <w:r>
                         <w:rPr>
@@ -3361,23 +3361,26 @@
                           <w:p>
                             <w:pPr>
                               <w:spacing w:after="0" w:line="240" w:lineRule="auto"/>
-                              <w:rPr>
-                                <w:rFonts w:ascii="Roboto" w:hAnsi="Roboto"/>
-                                <w:sz w:val="18"/>
-                                <w:szCs w:val="18"/>
+                              <w:jc w:val="right"/>
+                              <w:rPr>
+                                <w:rFonts w:ascii="Roboto" w:hAnsi="Roboto"/>
+                                <w:sz w:val="21"/>
+                                <w:szCs w:val="21"/>
                               </w:rPr>
                             </w:pPr>
                             <w:r>
                               <w:rPr>
-                                <w:sz w:val="16"/>
-                              </w:rPr>
-                              <w:t>Estatus y posibilidades de explotación biológicamente sustentables de los principales recursos pesqueros nacionales, año 202</w:t>
+                                <w:sz w:val="20"/>
+                                <w:szCs w:val="28"/>
+                              </w:rPr>
+                              <w:t xml:space="preserve">Estatus y posibilidades de explotación biológicamente sustentables </w:t>
                             </w:r>
                             <w:r>
                               <w:rPr>
-                                <w:sz w:val="16"/>
-                              </w:rPr>
-                              <w:t>1</w:t>
+                                <w:sz w:val="20"/>
+                                <w:szCs w:val="28"/>
+                              </w:rPr>
+                              <w:t xml:space="preserve">de Sardina común de la </w:t>
                             </w:r>
                           </w:p>
                         </w:txbxContent>
@@ -3405,23 +3408,26 @@
                     <w:p>
                       <w:pPr>
                         <w:spacing w:after="0" w:line="240" w:lineRule="auto"/>
-                        <w:rPr>
-                          <w:rFonts w:ascii="Roboto" w:hAnsi="Roboto"/>
-                          <w:sz w:val="18"/>
-                          <w:szCs w:val="18"/>
+                        <w:jc w:val="right"/>
+                        <w:rPr>
+                          <w:rFonts w:ascii="Roboto" w:hAnsi="Roboto"/>
+                          <w:sz w:val="21"/>
+                          <w:szCs w:val="21"/>
                         </w:rPr>
                       </w:pPr>
                       <w:r>
                         <w:rPr>
-                          <w:sz w:val="16"/>
-                        </w:rPr>
-                        <w:t>Estatus y posibilidades de explotación biológicamente sustentables de los principales recursos pesqueros nacionales, año 202</w:t>
+                          <w:sz w:val="20"/>
+                          <w:szCs w:val="28"/>
+                        </w:rPr>
+                        <w:t xml:space="preserve">Estatus y posibilidades de explotación biológicamente sustentables </w:t>
                       </w:r>
                       <w:r>
                         <w:rPr>
-                          <w:sz w:val="16"/>
-                        </w:rPr>
-                        <w:t>1</w:t>
+                          <w:sz w:val="20"/>
+                          <w:szCs w:val="28"/>
+                        </w:rPr>
+                        <w:t xml:space="preserve">de Sardina común de la </w:t>
                       </w:r>
                     </w:p>
                   </w:txbxContent>
@@ -3493,7 +3499,7 @@
                                 <w:sz w:val="18"/>
                                 <w:szCs w:val="18"/>
                               </w:rPr>
-                              <w:t>SEGUNDO</w:t>
+                              <w:t xml:space="preserve">TERCER </w:t>
                             </w:r>
                             <w:r>
                               <w:rPr>
@@ -3501,7 +3507,15 @@
                                 <w:sz w:val="18"/>
                                 <w:szCs w:val="18"/>
                               </w:rPr>
-                              <w:t xml:space="preserve"> INFORME</w:t>
+                              <w:t>INFORME</w:t>
+                            </w:r>
+                            <w:r>
+                              <w:rPr>
+                                <w:rFonts w:ascii="Roboto" w:hAnsi="Roboto"/>
+                                <w:sz w:val="18"/>
+                                <w:szCs w:val="18"/>
+                              </w:rPr>
+                              <w:t xml:space="preserve"> (CONSOLIDADO)</w:t>
                             </w:r>
                           </w:p>
                         </w:txbxContent>
@@ -3541,7 +3555,7 @@
                           <w:sz w:val="18"/>
                           <w:szCs w:val="18"/>
                         </w:rPr>
-                        <w:t>SEGUNDO</w:t>
+                        <w:t xml:space="preserve">TERCER </w:t>
                       </w:r>
                       <w:r>
                         <w:rPr>
@@ -3549,7 +3563,15 @@
                           <w:sz w:val="18"/>
                           <w:szCs w:val="18"/>
                         </w:rPr>
-                        <w:t xml:space="preserve"> INFORME</w:t>
+                        <w:t>INFORME</w:t>
+                      </w:r>
+                      <w:r>
+                        <w:rPr>
+                          <w:rFonts w:ascii="Roboto" w:hAnsi="Roboto"/>
+                          <w:sz w:val="18"/>
+                          <w:szCs w:val="18"/>
+                        </w:rPr>
+                        <w:t xml:space="preserve"> (CONSOLIDADO)</w:t>
                       </w:r>
                     </w:p>
                   </w:txbxContent>
@@ -3663,7 +3685,7 @@
         <mc:AlternateContent>
           <mc:Choice Requires="wps">
             <w:drawing>
-              <wp:anchor distT="45720" distB="45720" distL="114300" distR="114300" simplePos="0" relativeHeight="251671552" behindDoc="0" locked="0" layoutInCell="1" allowOverlap="1" wp14:anchorId="59A03729" wp14:editId="7DF37B04">
+              <wp:anchor distT="45720" distB="45720" distL="114300" distR="114300" simplePos="0" relativeHeight="251671552" behindDoc="0" locked="0" layoutInCell="1" allowOverlap="1" wp14:anchorId="59A03729" wp14:editId="3B4AEEB1">
                 <wp:simplePos x="0" y="0"/>
                 <wp:positionH relativeFrom="column">
                   <wp:posOffset>5968325</wp:posOffset>
@@ -3672,7 +3694,7 @@
                   <wp:posOffset>1946047</wp:posOffset>
                 </wp:positionV>
                 <wp:extent cx="1215632" cy="203835"/>
-                <wp:effectExtent l="0" t="0" r="3810" b="5715"/>
+                <wp:effectExtent l="0" t="0" r="0" b="0"/>
                 <wp:wrapSquare wrapText="bothSides"/>
                 <wp:docPr id="9" name="Cuadro de texto 2"/>
                 <wp:cNvGraphicFramePr>
@@ -3709,8 +3731,18 @@
                                 <w:rFonts w:ascii="Roboto" w:hAnsi="Roboto"/>
                                 <w:sz w:val="18"/>
                                 <w:szCs w:val="18"/>
+                                <w:lang w:val="es-ES"/>
                               </w:rPr>
                             </w:pPr>
+                            <w:r>
+                              <w:rPr>
+                                <w:rFonts w:ascii="Roboto" w:hAnsi="Roboto"/>
+                                <w:sz w:val="18"/>
+                                <w:szCs w:val="18"/>
+                                <w:lang w:val="es-ES"/>
+                              </w:rPr>
+                              <w:t>483-258</w:t>
+                            </w:r>
                           </w:p>
                         </w:txbxContent>
                       </wps:txbx>
@@ -3741,8 +3773,18 @@
                           <w:rFonts w:ascii="Roboto" w:hAnsi="Roboto"/>
                           <w:sz w:val="18"/>
                           <w:szCs w:val="18"/>
+                          <w:lang w:val="es-ES"/>
                         </w:rPr>
                       </w:pPr>
+                      <w:r>
+                        <w:rPr>
+                          <w:rFonts w:ascii="Roboto" w:hAnsi="Roboto"/>
+                          <w:sz w:val="18"/>
+                          <w:szCs w:val="18"/>
+                          <w:lang w:val="es-ES"/>
+                        </w:rPr>
+                        <w:t>483-258</w:t>
+                      </w:r>
                     </w:p>
                   </w:txbxContent>
                 </v:textbox>
@@ -3951,7 +3993,7 @@
         <mc:AlternateContent>
           <mc:Choice Requires="wps">
             <w:drawing>
-              <wp:anchor distT="45720" distB="45720" distL="114300" distR="114300" simplePos="0" relativeHeight="251665408" behindDoc="0" locked="0" layoutInCell="1" allowOverlap="1" wp14:anchorId="753F7B9C" wp14:editId="2B1CC1AA">
+              <wp:anchor distT="45720" distB="45720" distL="114300" distR="114300" simplePos="0" relativeHeight="251665408" behindDoc="0" locked="0" layoutInCell="1" allowOverlap="1" wp14:anchorId="753F7B9C" wp14:editId="51B390F2">
                 <wp:simplePos x="0" y="0"/>
                 <wp:positionH relativeFrom="column">
                   <wp:posOffset>233045</wp:posOffset>
@@ -3960,7 +4002,7 @@
                   <wp:posOffset>1654810</wp:posOffset>
                 </wp:positionV>
                 <wp:extent cx="6955155" cy="203835"/>
-                <wp:effectExtent l="0" t="0" r="0" b="5715"/>
+                <wp:effectExtent l="0" t="0" r="0" b="0"/>
                 <wp:wrapSquare wrapText="bothSides"/>
                 <wp:docPr id="6" name="Cuadro de texto 2"/>
                 <wp:cNvGraphicFramePr>
@@ -3995,38 +4037,16 @@
                               <w:jc w:val="right"/>
                               <w:rPr>
                                 <w:rFonts w:cstheme="minorHAnsi"/>
-                                <w:bCs/>
-                                <w:sz w:val="14"/>
-                                <w:szCs w:val="20"/>
+                                <w:lang w:val="es-ES"/>
                               </w:rPr>
                             </w:pPr>
                             <w:r>
                               <w:rPr>
                                 <w:rFonts w:cstheme="minorHAnsi"/>
-                                <w:bCs/>
-                                <w:sz w:val="16"/>
-                                <w:szCs w:val="20"/>
-                              </w:rPr>
-                              <w:t>sardina común</w:t>
+                                <w:lang w:val="es-ES"/>
+                              </w:rPr>
+                              <w:t xml:space="preserve">Región de Valparaíso a la Región de Los Lagos, año 2021. </w:t>
                             </w:r>
-                            <w:r>
-                              <w:rPr>
-                                <w:rFonts w:cstheme="minorHAnsi"/>
-                                <w:bCs/>
-                                <w:sz w:val="16"/>
-                                <w:szCs w:val="20"/>
-                              </w:rPr>
-                              <w:t xml:space="preserve"> Región de Valparaíso a Los Lagos</w:t>
-                            </w:r>
-                          </w:p>
-                          <w:p>
-                            <w:pPr>
-                              <w:rPr>
-                                <w:rFonts w:cstheme="minorHAnsi"/>
-                                <w:sz w:val="20"/>
-                                <w:szCs w:val="20"/>
-                              </w:rPr>
-                            </w:pPr>
                           </w:p>
                         </w:txbxContent>
                       </wps:txbx>
@@ -4055,38 +4075,16 @@
                         <w:jc w:val="right"/>
                         <w:rPr>
                           <w:rFonts w:cstheme="minorHAnsi"/>
-                          <w:bCs/>
-                          <w:sz w:val="14"/>
-                          <w:szCs w:val="20"/>
+                          <w:lang w:val="es-ES"/>
                         </w:rPr>
                       </w:pPr>
                       <w:r>
                         <w:rPr>
                           <w:rFonts w:cstheme="minorHAnsi"/>
-                          <w:bCs/>
-                          <w:sz w:val="16"/>
-                          <w:szCs w:val="20"/>
-                        </w:rPr>
-                        <w:t>sardina común</w:t>
+                          <w:lang w:val="es-ES"/>
+                        </w:rPr>
+                        <w:t xml:space="preserve">Región de Valparaíso a la Región de Los Lagos, año 2021. </w:t>
                       </w:r>
-                      <w:r>
-                        <w:rPr>
-                          <w:rFonts w:cstheme="minorHAnsi"/>
-                          <w:bCs/>
-                          <w:sz w:val="16"/>
-                          <w:szCs w:val="20"/>
-                        </w:rPr>
-                        <w:t xml:space="preserve"> Región de Valparaíso a Los Lagos</w:t>
-                      </w:r>
-                    </w:p>
-                    <w:p>
-                      <w:pPr>
-                        <w:rPr>
-                          <w:rFonts w:cstheme="minorHAnsi"/>
-                          <w:sz w:val="20"/>
-                          <w:szCs w:val="20"/>
-                        </w:rPr>
-                      </w:pPr>
                     </w:p>
                   </w:txbxContent>
                 </v:textbox>
@@ -4110,7 +4108,7 @@
 </file>
 
 <file path=word/endnotes.xml><?xml version="1.0" encoding="utf-8"?>
-<w:endnotes xmlns:wpc="http://schemas.microsoft.com/office/word/2010/wordprocessingCanvas" xmlns:cx="http://schemas.microsoft.com/office/drawing/2014/chartex" xmlns:cx1="http://schemas.microsoft.com/office/drawing/2015/9/8/chartex" xmlns:cx2="http://schemas.microsoft.com/office/drawing/2015/10/21/chartex" xmlns:cx3="http://schemas.microsoft.com/office/drawing/2016/5/9/chartex" xmlns:cx4="http://schemas.microsoft.com/office/drawing/2016/5/10/chartex" xmlns:cx5="http://schemas.microsoft.com/office/drawing/2016/5/11/chartex" xmlns:cx6="http://schemas.microsoft.com/office/drawing/2016/5/12/chartex" xmlns:cx7="http://schemas.microsoft.com/office/drawing/2016/5/13/chartex" xmlns:cx8="http://schemas.microsoft.com/office/drawing/2016/5/14/chartex" xmlns:mc="http://schemas.openxmlformats.org/markup-compatibility/2006" xmlns:aink="http://schemas.microsoft.com/office/drawing/2016/ink" xmlns:am3d="http://schemas.microsoft.com/office/drawing/2017/model3d" xmlns:o="urn:schemas-microsoft-com:office:office" xmlns:r="http://schemas.openxmlformats.org/officeDocument/2006/relationships" xmlns:m="http://schemas.openxmlformats.org/officeDocument/2006/math" xmlns:v="urn:schemas-microsoft-com:vml" xmlns:wp14="http://schemas.microsoft.com/office/word/2010/wordprocessingDrawing" xmlns:wp="http://schemas.openxmlformats.org/drawingml/2006/wordprocessingDrawing" xmlns:w10="urn:schemas-microsoft-com:office:word" xmlns:w="http://schemas.openxmlformats.org/wordprocessingml/2006/main" xmlns:w14="http://schemas.microsoft.com/office/word/2010/wordml" xmlns:w15="http://schemas.microsoft.com/office/word/2012/wordml" xmlns:w16cex="http://schemas.microsoft.com/office/word/2018/wordml/cex" xmlns:w16cid="http://schemas.microsoft.com/office/word/2016/wordml/cid" xmlns:w16="http://schemas.microsoft.com/office/word/2018/wordml" xmlns:w16se="http://schemas.microsoft.com/office/word/2015/wordml/symex" xmlns:wpg="http://schemas.microsoft.com/office/word/2010/wordprocessingGroup" xmlns:wpi="http://schemas.microsoft.com/office/word/2010/wordprocessingInk" xmlns:wne="http://schemas.microsoft.com/office/word/2006/wordml" xmlns:wps="http://schemas.microsoft.com/office/word/2010/wordprocessingShape" mc:Ignorable="w14 w15 w16se w16cid w16 w16cex wp14">
+<w:endnotes xmlns:wpc="http://schemas.microsoft.com/office/word/2010/wordprocessingCanvas" xmlns:cx="http://schemas.microsoft.com/office/drawing/2014/chartex" xmlns:cx1="http://schemas.microsoft.com/office/drawing/2015/9/8/chartex" xmlns:cx2="http://schemas.microsoft.com/office/drawing/2015/10/21/chartex" xmlns:cx3="http://schemas.microsoft.com/office/drawing/2016/5/9/chartex" xmlns:cx4="http://schemas.microsoft.com/office/drawing/2016/5/10/chartex" xmlns:cx5="http://schemas.microsoft.com/office/drawing/2016/5/11/chartex" xmlns:cx6="http://schemas.microsoft.com/office/drawing/2016/5/12/chartex" xmlns:cx7="http://schemas.microsoft.com/office/drawing/2016/5/13/chartex" xmlns:cx8="http://schemas.microsoft.com/office/drawing/2016/5/14/chartex" xmlns:mc="http://schemas.openxmlformats.org/markup-compatibility/2006" xmlns:aink="http://schemas.microsoft.com/office/drawing/2016/ink" xmlns:am3d="http://schemas.microsoft.com/office/drawing/2017/model3d" xmlns:o="urn:schemas-microsoft-com:office:office" xmlns:r="http://schemas.openxmlformats.org/officeDocument/2006/relationships" xmlns:m="http://schemas.openxmlformats.org/officeDocument/2006/math" xmlns:v="urn:schemas-microsoft-com:vml" xmlns:wp14="http://schemas.microsoft.com/office/word/2010/wordprocessingDrawing" xmlns:wp="http://schemas.openxmlformats.org/drawingml/2006/wordprocessingDrawing" xmlns:w10="urn:schemas-microsoft-com:office:word" xmlns:w="http://schemas.openxmlformats.org/wordprocessingml/2006/main" xmlns:w14="http://schemas.microsoft.com/office/word/2010/wordml" xmlns:w15="http://schemas.microsoft.com/office/word/2012/wordml" xmlns:w16cex="http://schemas.microsoft.com/office/word/2018/wordml/cex" xmlns:w16cid="http://schemas.microsoft.com/office/word/2016/wordml/cid" xmlns:w16="http://schemas.microsoft.com/office/word/2018/wordml" xmlns:w16sdtdh="http://schemas.microsoft.com/office/word/2020/wordml/sdtdatahash" xmlns:w16se="http://schemas.microsoft.com/office/word/2015/wordml/symex" xmlns:wpg="http://schemas.microsoft.com/office/word/2010/wordprocessingGroup" xmlns:wpi="http://schemas.microsoft.com/office/word/2010/wordprocessingInk" xmlns:wne="http://schemas.microsoft.com/office/word/2006/wordml" xmlns:wps="http://schemas.microsoft.com/office/word/2010/wordprocessingShape" mc:Ignorable="w14 w15 w16se w16cid w16 w16cex w16sdtdh wp14">
   <w:endnote w:type="separator" w:id="-1">
     <w:p>
       <w:pPr>
@@ -4135,7 +4133,7 @@
 </file>
 
 <file path=word/footnotes.xml><?xml version="1.0" encoding="utf-8"?>
-<w:footnotes xmlns:wpc="http://schemas.microsoft.com/office/word/2010/wordprocessingCanvas" xmlns:cx="http://schemas.microsoft.com/office/drawing/2014/chartex" xmlns:cx1="http://schemas.microsoft.com/office/drawing/2015/9/8/chartex" xmlns:cx2="http://schemas.microsoft.com/office/drawing/2015/10/21/chartex" xmlns:cx3="http://schemas.microsoft.com/office/drawing/2016/5/9/chartex" xmlns:cx4="http://schemas.microsoft.com/office/drawing/2016/5/10/chartex" xmlns:cx5="http://schemas.microsoft.com/office/drawing/2016/5/11/chartex" xmlns:cx6="http://schemas.microsoft.com/office/drawing/2016/5/12/chartex" xmlns:cx7="http://schemas.microsoft.com/office/drawing/2016/5/13/chartex" xmlns:cx8="http://schemas.microsoft.com/office/drawing/2016/5/14/chartex" xmlns:mc="http://schemas.openxmlformats.org/markup-compatibility/2006" xmlns:aink="http://schemas.microsoft.com/office/drawing/2016/ink" xmlns:am3d="http://schemas.microsoft.com/office/drawing/2017/model3d" xmlns:o="urn:schemas-microsoft-com:office:office" xmlns:r="http://schemas.openxmlformats.org/officeDocument/2006/relationships" xmlns:m="http://schemas.openxmlformats.org/officeDocument/2006/math" xmlns:v="urn:schemas-microsoft-com:vml" xmlns:wp14="http://schemas.microsoft.com/office/word/2010/wordprocessingDrawing" xmlns:wp="http://schemas.openxmlformats.org/drawingml/2006/wordprocessingDrawing" xmlns:w10="urn:schemas-microsoft-com:office:word" xmlns:w="http://schemas.openxmlformats.org/wordprocessingml/2006/main" xmlns:w14="http://schemas.microsoft.com/office/word/2010/wordml" xmlns:w15="http://schemas.microsoft.com/office/word/2012/wordml" xmlns:w16cex="http://schemas.microsoft.com/office/word/2018/wordml/cex" xmlns:w16cid="http://schemas.microsoft.com/office/word/2016/wordml/cid" xmlns:w16="http://schemas.microsoft.com/office/word/2018/wordml" xmlns:w16se="http://schemas.microsoft.com/office/word/2015/wordml/symex" xmlns:wpg="http://schemas.microsoft.com/office/word/2010/wordprocessingGroup" xmlns:wpi="http://schemas.microsoft.com/office/word/2010/wordprocessingInk" xmlns:wne="http://schemas.microsoft.com/office/word/2006/wordml" xmlns:wps="http://schemas.microsoft.com/office/word/2010/wordprocessingShape" mc:Ignorable="w14 w15 w16se w16cid w16 w16cex wp14">
+<w:footnotes xmlns:wpc="http://schemas.microsoft.com/office/word/2010/wordprocessingCanvas" xmlns:cx="http://schemas.microsoft.com/office/drawing/2014/chartex" xmlns:cx1="http://schemas.microsoft.com/office/drawing/2015/9/8/chartex" xmlns:cx2="http://schemas.microsoft.com/office/drawing/2015/10/21/chartex" xmlns:cx3="http://schemas.microsoft.com/office/drawing/2016/5/9/chartex" xmlns:cx4="http://schemas.microsoft.com/office/drawing/2016/5/10/chartex" xmlns:cx5="http://schemas.microsoft.com/office/drawing/2016/5/11/chartex" xmlns:cx6="http://schemas.microsoft.com/office/drawing/2016/5/12/chartex" xmlns:cx7="http://schemas.microsoft.com/office/drawing/2016/5/13/chartex" xmlns:cx8="http://schemas.microsoft.com/office/drawing/2016/5/14/chartex" xmlns:mc="http://schemas.openxmlformats.org/markup-compatibility/2006" xmlns:aink="http://schemas.microsoft.com/office/drawing/2016/ink" xmlns:am3d="http://schemas.microsoft.com/office/drawing/2017/model3d" xmlns:o="urn:schemas-microsoft-com:office:office" xmlns:r="http://schemas.openxmlformats.org/officeDocument/2006/relationships" xmlns:m="http://schemas.openxmlformats.org/officeDocument/2006/math" xmlns:v="urn:schemas-microsoft-com:vml" xmlns:wp14="http://schemas.microsoft.com/office/word/2010/wordprocessingDrawing" xmlns:wp="http://schemas.openxmlformats.org/drawingml/2006/wordprocessingDrawing" xmlns:w10="urn:schemas-microsoft-com:office:word" xmlns:w="http://schemas.openxmlformats.org/wordprocessingml/2006/main" xmlns:w14="http://schemas.microsoft.com/office/word/2010/wordml" xmlns:w15="http://schemas.microsoft.com/office/word/2012/wordml" xmlns:w16cex="http://schemas.microsoft.com/office/word/2018/wordml/cex" xmlns:w16cid="http://schemas.microsoft.com/office/word/2016/wordml/cid" xmlns:w16="http://schemas.microsoft.com/office/word/2018/wordml" xmlns:w16sdtdh="http://schemas.microsoft.com/office/word/2020/wordml/sdtdatahash" xmlns:w16se="http://schemas.microsoft.com/office/word/2015/wordml/symex" xmlns:wpg="http://schemas.microsoft.com/office/word/2010/wordprocessingGroup" xmlns:wpi="http://schemas.microsoft.com/office/word/2010/wordprocessingInk" xmlns:wne="http://schemas.microsoft.com/office/word/2006/wordml" xmlns:wps="http://schemas.microsoft.com/office/word/2010/wordprocessingShape" mc:Ignorable="w14 w15 w16se w16cid w16 w16cex w16sdtdh wp14">
   <w:footnote w:type="separator" w:id="-1">
     <w:p>
       <w:pPr>
@@ -4160,7 +4158,7 @@
 </file>
 
 <file path=word/header1.xml><?xml version="1.0" encoding="utf-8"?>
-<w:hdr xmlns:wpc="http://schemas.microsoft.com/office/word/2010/wordprocessingCanvas" xmlns:cx="http://schemas.microsoft.com/office/drawing/2014/chartex" xmlns:cx1="http://schemas.microsoft.com/office/drawing/2015/9/8/chartex" xmlns:cx2="http://schemas.microsoft.com/office/drawing/2015/10/21/chartex" xmlns:cx3="http://schemas.microsoft.com/office/drawing/2016/5/9/chartex" xmlns:cx4="http://schemas.microsoft.com/office/drawing/2016/5/10/chartex" xmlns:cx5="http://schemas.microsoft.com/office/drawing/2016/5/11/chartex" xmlns:cx6="http://schemas.microsoft.com/office/drawing/2016/5/12/chartex" xmlns:cx7="http://schemas.microsoft.com/office/drawing/2016/5/13/chartex" xmlns:cx8="http://schemas.microsoft.com/office/drawing/2016/5/14/chartex" xmlns:mc="http://schemas.openxmlformats.org/markup-compatibility/2006" xmlns:aink="http://schemas.microsoft.com/office/drawing/2016/ink" xmlns:am3d="http://schemas.microsoft.com/office/drawing/2017/model3d" xmlns:o="urn:schemas-microsoft-com:office:office" xmlns:r="http://schemas.openxmlformats.org/officeDocument/2006/relationships" xmlns:m="http://schemas.openxmlformats.org/officeDocument/2006/math" xmlns:v="urn:schemas-microsoft-com:vml" xmlns:wp14="http://schemas.microsoft.com/office/word/2010/wordprocessingDrawing" xmlns:wp="http://schemas.openxmlformats.org/drawingml/2006/wordprocessingDrawing" xmlns:w10="urn:schemas-microsoft-com:office:word" xmlns:w="http://schemas.openxmlformats.org/wordprocessingml/2006/main" xmlns:w14="http://schemas.microsoft.com/office/word/2010/wordml" xmlns:w15="http://schemas.microsoft.com/office/word/2012/wordml" xmlns:w16cex="http://schemas.microsoft.com/office/word/2018/wordml/cex" xmlns:w16cid="http://schemas.microsoft.com/office/word/2016/wordml/cid" xmlns:w16="http://schemas.microsoft.com/office/word/2018/wordml" xmlns:w16se="http://schemas.microsoft.com/office/word/2015/wordml/symex" xmlns:wpg="http://schemas.microsoft.com/office/word/2010/wordprocessingGroup" xmlns:wpi="http://schemas.microsoft.com/office/word/2010/wordprocessingInk" xmlns:wne="http://schemas.microsoft.com/office/word/2006/wordml" xmlns:wps="http://schemas.microsoft.com/office/word/2010/wordprocessingShape" mc:Ignorable="w14 w15 w16se w16cid w16 w16cex wp14">
+<w:hdr xmlns:wpc="http://schemas.microsoft.com/office/word/2010/wordprocessingCanvas" xmlns:cx="http://schemas.microsoft.com/office/drawing/2014/chartex" xmlns:cx1="http://schemas.microsoft.com/office/drawing/2015/9/8/chartex" xmlns:cx2="http://schemas.microsoft.com/office/drawing/2015/10/21/chartex" xmlns:cx3="http://schemas.microsoft.com/office/drawing/2016/5/9/chartex" xmlns:cx4="http://schemas.microsoft.com/office/drawing/2016/5/10/chartex" xmlns:cx5="http://schemas.microsoft.com/office/drawing/2016/5/11/chartex" xmlns:cx6="http://schemas.microsoft.com/office/drawing/2016/5/12/chartex" xmlns:cx7="http://schemas.microsoft.com/office/drawing/2016/5/13/chartex" xmlns:cx8="http://schemas.microsoft.com/office/drawing/2016/5/14/chartex" xmlns:mc="http://schemas.openxmlformats.org/markup-compatibility/2006" xmlns:aink="http://schemas.microsoft.com/office/drawing/2016/ink" xmlns:am3d="http://schemas.microsoft.com/office/drawing/2017/model3d" xmlns:o="urn:schemas-microsoft-com:office:office" xmlns:r="http://schemas.openxmlformats.org/officeDocument/2006/relationships" xmlns:m="http://schemas.openxmlformats.org/officeDocument/2006/math" xmlns:v="urn:schemas-microsoft-com:vml" xmlns:wp14="http://schemas.microsoft.com/office/word/2010/wordprocessingDrawing" xmlns:wp="http://schemas.openxmlformats.org/drawingml/2006/wordprocessingDrawing" xmlns:w10="urn:schemas-microsoft-com:office:word" xmlns:w="http://schemas.openxmlformats.org/wordprocessingml/2006/main" xmlns:w14="http://schemas.microsoft.com/office/word/2010/wordml" xmlns:w15="http://schemas.microsoft.com/office/word/2012/wordml" xmlns:w16cex="http://schemas.microsoft.com/office/word/2018/wordml/cex" xmlns:w16cid="http://schemas.microsoft.com/office/word/2016/wordml/cid" xmlns:w16="http://schemas.microsoft.com/office/word/2018/wordml" xmlns:w16sdtdh="http://schemas.microsoft.com/office/word/2020/wordml/sdtdatahash" xmlns:w16se="http://schemas.microsoft.com/office/word/2015/wordml/symex" xmlns:wpg="http://schemas.microsoft.com/office/word/2010/wordprocessingGroup" xmlns:wpi="http://schemas.microsoft.com/office/word/2010/wordprocessingInk" xmlns:wne="http://schemas.microsoft.com/office/word/2006/wordml" xmlns:wps="http://schemas.microsoft.com/office/word/2010/wordprocessingShape" mc:Ignorable="w14 w15 w16se w16cid w16 w16cex w16sdtdh wp14">
   <w:p>
     <w:pPr>
       <w:pStyle w:val="Encabezado"/>
@@ -4230,7 +4228,7 @@
 </file>
 
 <file path=word/styles.xml><?xml version="1.0" encoding="utf-8"?>
-<w:styles xmlns:mc="http://schemas.openxmlformats.org/markup-compatibility/2006" xmlns:r="http://schemas.openxmlformats.org/officeDocument/2006/relationships" xmlns:w="http://schemas.openxmlformats.org/wordprocessingml/2006/main" xmlns:w14="http://schemas.microsoft.com/office/word/2010/wordml" xmlns:w15="http://schemas.microsoft.com/office/word/2012/wordml" xmlns:w16cex="http://schemas.microsoft.com/office/word/2018/wordml/cex" xmlns:w16cid="http://schemas.microsoft.com/office/word/2016/wordml/cid" xmlns:w16="http://schemas.microsoft.com/office/word/2018/wordml" xmlns:w16se="http://schemas.microsoft.com/office/word/2015/wordml/symex" mc:Ignorable="w14 w15 w16se w16cid w16 w16cex">
+<w:styles xmlns:mc="http://schemas.openxmlformats.org/markup-compatibility/2006" xmlns:r="http://schemas.openxmlformats.org/officeDocument/2006/relationships" xmlns:w="http://schemas.openxmlformats.org/wordprocessingml/2006/main" xmlns:w14="http://schemas.microsoft.com/office/word/2010/wordml" xmlns:w15="http://schemas.microsoft.com/office/word/2012/wordml" xmlns:w16cex="http://schemas.microsoft.com/office/word/2018/wordml/cex" xmlns:w16cid="http://schemas.microsoft.com/office/word/2016/wordml/cid" xmlns:w16="http://schemas.microsoft.com/office/word/2018/wordml" xmlns:w16sdtdh="http://schemas.microsoft.com/office/word/2020/wordml/sdtdatahash" xmlns:w16se="http://schemas.microsoft.com/office/word/2015/wordml/symex" mc:Ignorable="w14 w15 w16se w16cid w16 w16cex w16sdtdh">
   <w:docDefaults>
     <w:rPrDefault>
       <w:rPr>

</xml_diff>

<commit_message>
cambio de título TERCER INFORME (FINAL)
</commit_message>
<xml_diff>
--- a/SUBDECON_483-258/FORMULARIO FAI_TERCERINFORME_SARDINA.docx
+++ b/SUBDECON_483-258/FORMULARIO FAI_TERCERINFORME_SARDINA.docx
@@ -3515,7 +3515,23 @@
                                 <w:sz w:val="18"/>
                                 <w:szCs w:val="18"/>
                               </w:rPr>
-                              <w:t xml:space="preserve"> (CONSOLIDADO)</w:t>
+                              <w:t xml:space="preserve"> (</w:t>
+                            </w:r>
+                            <w:r>
+                              <w:rPr>
+                                <w:rFonts w:ascii="Roboto" w:hAnsi="Roboto"/>
+                                <w:sz w:val="18"/>
+                                <w:szCs w:val="18"/>
+                              </w:rPr>
+                              <w:t>FINAL</w:t>
+                            </w:r>
+                            <w:r>
+                              <w:rPr>
+                                <w:rFonts w:ascii="Roboto" w:hAnsi="Roboto"/>
+                                <w:sz w:val="18"/>
+                                <w:szCs w:val="18"/>
+                              </w:rPr>
+                              <w:t>)</w:t>
                             </w:r>
                           </w:p>
                         </w:txbxContent>
@@ -3571,7 +3587,23 @@
                           <w:sz w:val="18"/>
                           <w:szCs w:val="18"/>
                         </w:rPr>
-                        <w:t xml:space="preserve"> (CONSOLIDADO)</w:t>
+                        <w:t xml:space="preserve"> (</w:t>
+                      </w:r>
+                      <w:r>
+                        <w:rPr>
+                          <w:rFonts w:ascii="Roboto" w:hAnsi="Roboto"/>
+                          <w:sz w:val="18"/>
+                          <w:szCs w:val="18"/>
+                        </w:rPr>
+                        <w:t>FINAL</w:t>
+                      </w:r>
+                      <w:r>
+                        <w:rPr>
+                          <w:rFonts w:ascii="Roboto" w:hAnsi="Roboto"/>
+                          <w:sz w:val="18"/>
+                          <w:szCs w:val="18"/>
+                        </w:rPr>
+                        <w:t>)</w:t>
                       </w:r>
                     </w:p>
                   </w:txbxContent>

</xml_diff>